<commit_message>
report and sql file updated
</commit_message>
<xml_diff>
--- a/1 Certificate[1678].docx
+++ b/1 Certificate[1678].docx
@@ -203,6 +203,7 @@
       </w:r>
       <w:r>
         <w:rPr>
+          <w:b/>
           <w:color w:val="0070C0"/>
           <w:sz w:val="32"/>
           <w:szCs w:val="32"/>
@@ -349,7 +350,21 @@
           <w:b/>
           <w:color w:val="E36C0A"/>
         </w:rPr>
-        <w:t>BACHELOR OF ENGINNERING</w:t>
+        <w:t>BACHELOR</w:t>
+      </w:r>
+      <w:r>
+        <w:rPr>
+          <w:b/>
+          <w:color w:val="E36C0A"/>
+        </w:rPr>
+        <w:t xml:space="preserve"> OF ENGINE</w:t>
+      </w:r>
+      <w:r>
+        <w:rPr>
+          <w:b/>
+          <w:color w:val="E36C0A"/>
+        </w:rPr>
+        <w:t>ERING</w:t>
       </w:r>
     </w:p>
     <w:p>
@@ -383,7 +398,15 @@
           <w:color w:val="E36C0A"/>
           <w:sz w:val="30"/>
         </w:rPr>
-        <w:t>COMPUTER SCIENCE &amp; ENGINNERING</w:t>
+        <w:t>COMPUTER SCIENCE &amp; ENGINE</w:t>
+      </w:r>
+      <w:r>
+        <w:rPr>
+          <w:b/>
+          <w:color w:val="E36C0A"/>
+          <w:sz w:val="30"/>
+        </w:rPr>
+        <w:t>ERING</w:t>
       </w:r>
     </w:p>
     <w:p>
@@ -589,14 +612,7 @@
           <w:szCs w:val="28"/>
         </w:rPr>
         <w:tab/>
-      </w:r>
-      <w:r>
-        <w:rPr>
-          <w:b/>
-          <w:color w:val="0070C0"/>
-          <w:szCs w:val="28"/>
-        </w:rPr>
-        <w:tab/>
+        <w:t xml:space="preserve">     </w:t>
       </w:r>
       <w:r>
         <w:rPr>
@@ -620,87 +636,60 @@
           <w:color w:val="0070C0"/>
           <w:szCs w:val="28"/>
         </w:rPr>
-        <w:t>. Raman Gowda</w:t>
-      </w:r>
-      <w:r>
-        <w:rPr>
-          <w:color w:val="0070C0"/>
-          <w:szCs w:val="28"/>
-          <w:lang w:val="en-IN"/>
-        </w:rPr>
-        <w:tab/>
-      </w:r>
-      <w:r>
-        <w:rPr>
-          <w:color w:val="0070C0"/>
-          <w:szCs w:val="28"/>
-          <w:lang w:val="en-IN"/>
-        </w:rPr>
-        <w:tab/>
-      </w:r>
-      <w:r>
-        <w:rPr>
-          <w:color w:val="0070C0"/>
-          <w:szCs w:val="28"/>
-          <w:lang w:val="en-IN"/>
-        </w:rPr>
-        <w:tab/>
-      </w:r>
-      <w:r>
-        <w:rPr>
-          <w:color w:val="0070C0"/>
-          <w:szCs w:val="28"/>
-          <w:lang w:val="en-IN"/>
-        </w:rPr>
-        <w:tab/>
-      </w:r>
-      <w:r>
-        <w:rPr>
-          <w:color w:val="0070C0"/>
-          <w:szCs w:val="28"/>
-          <w:lang w:val="en-IN"/>
-        </w:rPr>
-        <w:tab/>
-      </w:r>
-      <w:r>
-        <w:rPr>
-          <w:color w:val="0070C0"/>
-          <w:szCs w:val="28"/>
-          <w:lang w:val="en-IN"/>
-        </w:rPr>
-        <w:tab/>
-      </w:r>
-      <w:r>
-        <w:rPr>
-          <w:color w:val="0070C0"/>
-          <w:szCs w:val="28"/>
-          <w:lang w:val="en-IN"/>
+        <w:t xml:space="preserve">. </w:t>
+      </w:r>
+      <w:proofErr w:type="spellStart"/>
+      <w:r>
+        <w:rPr>
+          <w:b/>
+          <w:color w:val="0070C0"/>
+          <w:szCs w:val="28"/>
+        </w:rPr>
+        <w:t>Ramangou</w:t>
+      </w:r>
+      <w:r>
+        <w:rPr>
+          <w:b/>
+          <w:color w:val="0070C0"/>
+          <w:szCs w:val="28"/>
+        </w:rPr>
+        <w:t>da</w:t>
+      </w:r>
+      <w:proofErr w:type="spellEnd"/>
+      <w:r>
+        <w:rPr>
+          <w:b/>
+          <w:color w:val="0070C0"/>
+          <w:szCs w:val="28"/>
+        </w:rPr>
+        <w:t xml:space="preserve">. S. </w:t>
+      </w:r>
+      <w:proofErr w:type="spellStart"/>
+      <w:r>
+        <w:rPr>
+          <w:b/>
+          <w:color w:val="0070C0"/>
+          <w:szCs w:val="28"/>
+        </w:rPr>
+        <w:t>Patil</w:t>
+      </w:r>
+      <w:proofErr w:type="spellEnd"/>
+    </w:p>
+    <w:p>
+      <w:pPr>
+        <w:ind w:left="3600"/>
+        <w:jc w:val="center"/>
+        <w:rPr>
+          <w:color w:val="0D0D0D"/>
+          <w:szCs w:val="28"/>
+        </w:rPr>
+      </w:pPr>
+      <w:r>
+        <w:rPr>
+          <w:color w:val="0D0D0D"/>
+          <w:szCs w:val="28"/>
         </w:rPr>
         <w:t xml:space="preserve">        </w:t>
-      </w:r>
-    </w:p>
-    <w:p>
-      <w:pPr>
-        <w:ind w:left="3600"/>
-        <w:jc w:val="center"/>
-        <w:rPr>
-          <w:color w:val="0D0D0D"/>
-          <w:szCs w:val="28"/>
-        </w:rPr>
-      </w:pPr>
-      <w:r>
-        <w:rPr>
-          <w:color w:val="0D0D0D"/>
-          <w:szCs w:val="28"/>
-        </w:rPr>
-        <w:t xml:space="preserve">        </w:t>
-      </w:r>
-      <w:r>
-        <w:rPr>
-          <w:color w:val="0D0D0D"/>
-          <w:szCs w:val="28"/>
-        </w:rPr>
-        <w:t xml:space="preserve">  </w:t>
       </w:r>
       <w:r>
         <w:rPr>
@@ -934,7 +923,39 @@
           <w:b/>
           <w:color w:val="0070C0"/>
         </w:rPr>
-        <w:t>Chikkasandra, Hesarghatta Main Road</w:t>
+        <w:t xml:space="preserve"> </w:t>
+      </w:r>
+      <w:proofErr w:type="spellStart"/>
+      <w:r>
+        <w:rPr>
+          <w:b/>
+          <w:color w:val="0070C0"/>
+        </w:rPr>
+        <w:t>Chikkasandra</w:t>
+      </w:r>
+      <w:proofErr w:type="spellEnd"/>
+      <w:r>
+        <w:rPr>
+          <w:b/>
+          <w:color w:val="0070C0"/>
+        </w:rPr>
+        <w:t xml:space="preserve">, </w:t>
+      </w:r>
+      <w:proofErr w:type="spellStart"/>
+      <w:r>
+        <w:rPr>
+          <w:b/>
+          <w:color w:val="0070C0"/>
+        </w:rPr>
+        <w:t>Hesarghatta</w:t>
+      </w:r>
+      <w:proofErr w:type="spellEnd"/>
+      <w:r>
+        <w:rPr>
+          <w:b/>
+          <w:color w:val="0070C0"/>
+        </w:rPr>
+        <w:t xml:space="preserve"> Main Road</w:t>
       </w:r>
     </w:p>
     <w:p>
@@ -952,6 +973,7 @@
         </w:rPr>
         <w:t>B</w:t>
       </w:r>
+      <w:proofErr w:type="spellStart"/>
       <w:r>
         <w:rPr>
           <w:b/>
@@ -960,6 +982,7 @@
         </w:rPr>
         <w:t>engaluru</w:t>
       </w:r>
+      <w:proofErr w:type="spellEnd"/>
       <w:r>
         <w:rPr>
           <w:b/>
@@ -1221,6 +1244,7 @@
     <w:p>
       <w:pPr>
         <w:spacing w:line="360" w:lineRule="auto"/>
+        <w:ind w:firstLine="720"/>
         <w:jc w:val="both"/>
       </w:pPr>
       <w:r>
@@ -1314,13 +1338,23 @@
       <w:r>
         <w:t xml:space="preserve">fide students of </w:t>
       </w:r>
+      <w:proofErr w:type="spellStart"/>
       <w:r>
         <w:rPr>
           <w:b/>
           <w:color w:val="548DD4"/>
           <w:lang w:val="en-IN"/>
         </w:rPr>
-        <w:t>Sapthagiri College of Engineering</w:t>
+        <w:t>Sapthagiri</w:t>
+      </w:r>
+      <w:proofErr w:type="spellEnd"/>
+      <w:r>
+        <w:rPr>
+          <w:b/>
+          <w:color w:val="548DD4"/>
+          <w:lang w:val="en-IN"/>
+        </w:rPr>
+        <w:t xml:space="preserve"> College of Engineering</w:t>
       </w:r>
       <w:r>
         <w:t xml:space="preserve">, in partial fulfillment for the award of </w:t>
@@ -1377,17 +1411,26 @@
         </w:rPr>
         <w:t xml:space="preserve"> </w:t>
       </w:r>
+      <w:proofErr w:type="spellStart"/>
       <w:r>
         <w:rPr>
           <w:b/>
           <w:color w:val="E36C0A"/>
         </w:rPr>
-        <w:t>Visvesvaraya Technological University</w:t>
-      </w:r>
-      <w:r>
-        <w:rPr>
+        <w:t>Visvesvaraya</w:t>
+      </w:r>
+      <w:proofErr w:type="spellEnd"/>
+      <w:r>
+        <w:rPr>
+          <w:b/>
           <w:color w:val="E36C0A"/>
         </w:rPr>
+        <w:t xml:space="preserve"> Technological University</w:t>
+      </w:r>
+      <w:r>
+        <w:rPr>
+          <w:color w:val="E36C0A"/>
+        </w:rPr>
         <w:t xml:space="preserve">, </w:t>
       </w:r>
       <w:r>
@@ -1397,6 +1440,7 @@
         </w:rPr>
         <w:t>Bel</w:t>
       </w:r>
+      <w:proofErr w:type="spellStart"/>
       <w:r>
         <w:rPr>
           <w:b/>
@@ -1405,6 +1449,7 @@
         </w:rPr>
         <w:t>agavi</w:t>
       </w:r>
+      <w:proofErr w:type="spellEnd"/>
       <w:r>
         <w:rPr>
           <w:b/>
@@ -1602,9 +1647,46 @@
         <w:rPr>
           <w:b/>
           <w:color w:val="0070C0"/>
-        </w:rPr>
-        <w:t>Mr. Raman Gowda</w:t>
-      </w:r>
+          <w:szCs w:val="28"/>
+        </w:rPr>
+        <w:t>M</w:t>
+      </w:r>
+      <w:r>
+        <w:rPr>
+          <w:b/>
+          <w:color w:val="0070C0"/>
+          <w:szCs w:val="28"/>
+        </w:rPr>
+        <w:t xml:space="preserve">r. </w:t>
+      </w:r>
+      <w:proofErr w:type="spellStart"/>
+      <w:r>
+        <w:rPr>
+          <w:b/>
+          <w:color w:val="0070C0"/>
+          <w:szCs w:val="28"/>
+        </w:rPr>
+        <w:t>Ramangouda</w:t>
+      </w:r>
+      <w:proofErr w:type="spellEnd"/>
+      <w:r>
+        <w:rPr>
+          <w:b/>
+          <w:color w:val="0070C0"/>
+          <w:szCs w:val="28"/>
+        </w:rPr>
+        <w:t xml:space="preserve">. S. </w:t>
+      </w:r>
+      <w:proofErr w:type="spellStart"/>
+      <w:r>
+        <w:rPr>
+          <w:b/>
+          <w:color w:val="0070C0"/>
+          <w:szCs w:val="28"/>
+        </w:rPr>
+        <w:t>Patil</w:t>
+      </w:r>
+      <w:proofErr w:type="spellEnd"/>
       <w:r>
         <w:rPr>
           <w:b/>
@@ -1672,7 +1754,23 @@
           <w:b/>
           <w:color w:val="0070C0"/>
         </w:rPr>
-        <w:t>Dr. Yogish H K</w:t>
+        <w:t xml:space="preserve">Dr. </w:t>
+      </w:r>
+      <w:proofErr w:type="spellStart"/>
+      <w:r>
+        <w:rPr>
+          <w:b/>
+          <w:color w:val="0070C0"/>
+        </w:rPr>
+        <w:t>Yogish</w:t>
+      </w:r>
+      <w:proofErr w:type="spellEnd"/>
+      <w:r>
+        <w:rPr>
+          <w:b/>
+          <w:color w:val="0070C0"/>
+        </w:rPr>
+        <w:t xml:space="preserve"> H K</w:t>
       </w:r>
     </w:p>
     <w:p>
@@ -1758,8 +1856,7 @@
         </w:rPr>
         <w:t xml:space="preserve">           </w:t>
       </w:r>
-      <w:bookmarkStart w:id="0" w:name="_GoBack"/>
-      <w:bookmarkEnd w:id="0"/>
+      <w:proofErr w:type="spellStart"/>
       <w:r>
         <w:rPr>
           <w:b/>
@@ -1767,6 +1864,7 @@
         </w:rPr>
         <w:t>Professor</w:t>
       </w:r>
+      <w:proofErr w:type="spellEnd"/>
       <w:r>
         <w:rPr>
           <w:b/>
@@ -2001,7 +2099,10 @@
         <w:t xml:space="preserve">   _________________________</w:t>
       </w:r>
     </w:p>
-    <w:p/>
+    <w:p>
+      <w:bookmarkStart w:id="0" w:name="_GoBack"/>
+      <w:bookmarkEnd w:id="0"/>
+    </w:p>
     <w:sectPr>
       <w:pgSz w:w="11907" w:h="16839" w:code="9"/>
       <w:pgMar w:top="720" w:right="576" w:bottom="720" w:left="907" w:header="720" w:footer="720" w:gutter="0"/>

</xml_diff>